<commit_message>
very basic Flask Server
</commit_message>
<xml_diff>
--- a/Project-2-Proposal.docx
+++ b/Project-2-Proposal.docx
@@ -113,10 +113,8 @@
         <w:t xml:space="preserve">Database: </w:t>
       </w:r>
       <w:r>
-        <w:t>Postgres</w:t>
-      </w:r>
-      <w:bookmarkStart w:id="0" w:name="_GoBack"/>
-      <w:bookmarkEnd w:id="0"/>
+        <w:t>SQLite</w:t>
+      </w:r>
     </w:p>
     <w:p>
       <w:r>

</xml_diff>